<commit_message>
added learning curve -RM
</commit_message>
<xml_diff>
--- a/PA5_PartII_KING_MATHEW/Instructions.docx
+++ b/PA5_PartII_KING_MATHEW/Instructions.docx
@@ -1,6 +1,6 @@
 
 <file path=word/document.xml><?xml version="1.0" encoding="utf-8"?>
-<w:document xmlns:wpc="http://schemas.microsoft.com/office/word/2010/wordprocessingCanvas" xmlns:cx="http://schemas.microsoft.com/office/drawing/2014/chartex" xmlns:cx1="http://schemas.microsoft.com/office/drawing/2015/9/8/chartex" xmlns:mc="http://schemas.openxmlformats.org/markup-compatibility/2006" xmlns:o="urn:schemas-microsoft-com:office:office" xmlns:r="http://schemas.openxmlformats.org/officeDocument/2006/relationships" xmlns:m="http://schemas.openxmlformats.org/officeDocument/2006/math" xmlns:v="urn:schemas-microsoft-com:vml" xmlns:wp14="http://schemas.microsoft.com/office/word/2010/wordprocessingDrawing" xmlns:wp="http://schemas.openxmlformats.org/drawingml/2006/wordprocessingDrawing" xmlns:w10="urn:schemas-microsoft-com:office:word" xmlns:w="http://schemas.openxmlformats.org/wordprocessingml/2006/main" xmlns:w14="http://schemas.microsoft.com/office/word/2010/wordml" xmlns:w15="http://schemas.microsoft.com/office/word/2012/wordml" xmlns:w16se="http://schemas.microsoft.com/office/word/2015/wordml/symex" xmlns:wpg="http://schemas.microsoft.com/office/word/2010/wordprocessingGroup" xmlns:wpi="http://schemas.microsoft.com/office/word/2010/wordprocessingInk" xmlns:wne="http://schemas.microsoft.com/office/word/2006/wordml" xmlns:wps="http://schemas.microsoft.com/office/word/2010/wordprocessingShape" mc:Ignorable="w14 w15 w16se wp14">
+<w:document xmlns:wpc="http://schemas.microsoft.com/office/word/2010/wordprocessingCanvas" xmlns:cx="http://schemas.microsoft.com/office/drawing/2014/chartex" xmlns:cx1="http://schemas.microsoft.com/office/drawing/2015/9/8/chartex" xmlns:cx2="http://schemas.microsoft.com/office/drawing/2015/10/21/chartex" xmlns:cx3="http://schemas.microsoft.com/office/drawing/2016/5/9/chartex" xmlns:cx4="http://schemas.microsoft.com/office/drawing/2016/5/10/chartex" xmlns:cx5="http://schemas.microsoft.com/office/drawing/2016/5/11/chartex" xmlns:cx6="http://schemas.microsoft.com/office/drawing/2016/5/12/chartex" xmlns:cx7="http://schemas.microsoft.com/office/drawing/2016/5/13/chartex" xmlns:cx8="http://schemas.microsoft.com/office/drawing/2016/5/14/chartex" xmlns:mc="http://schemas.openxmlformats.org/markup-compatibility/2006" xmlns:aink="http://schemas.microsoft.com/office/drawing/2016/ink" xmlns:am3d="http://schemas.microsoft.com/office/drawing/2017/model3d" xmlns:o="urn:schemas-microsoft-com:office:office" xmlns:r="http://schemas.openxmlformats.org/officeDocument/2006/relationships" xmlns:m="http://schemas.openxmlformats.org/officeDocument/2006/math" xmlns:v="urn:schemas-microsoft-com:vml" xmlns:wp14="http://schemas.microsoft.com/office/word/2010/wordprocessingDrawing" xmlns:wp="http://schemas.openxmlformats.org/drawingml/2006/wordprocessingDrawing" xmlns:w10="urn:schemas-microsoft-com:office:word" xmlns:w="http://schemas.openxmlformats.org/wordprocessingml/2006/main" xmlns:w14="http://schemas.microsoft.com/office/word/2010/wordml" xmlns:w15="http://schemas.microsoft.com/office/word/2012/wordml" xmlns:w16cid="http://schemas.microsoft.com/office/word/2016/wordml/cid" xmlns:w16se="http://schemas.microsoft.com/office/word/2015/wordml/symex" xmlns:wpg="http://schemas.microsoft.com/office/word/2010/wordprocessingGroup" xmlns:wpi="http://schemas.microsoft.com/office/word/2010/wordprocessingInk" xmlns:wne="http://schemas.microsoft.com/office/word/2006/wordml" xmlns:wps="http://schemas.microsoft.com/office/word/2010/wordprocessingShape" mc:Ignorable="w14 w15 w16se w16cid wp14">
   <w:body>
     <w:p>
       <w:pPr>
@@ -11,8 +11,6 @@
           <w:szCs w:val="24"/>
         </w:rPr>
       </w:pPr>
-      <w:bookmarkStart w:id="0" w:name="_GoBack"/>
-      <w:bookmarkEnd w:id="0"/>
       <w:r>
         <w:rPr>
           <w:b/>
@@ -427,24 +425,24 @@
     </w:p>
     <w:p>
       <w:pPr>
-        <w:pStyle w:val="ListParagraph"/>
-        <w:autoSpaceDE w:val="0"/>
-        <w:autoSpaceDN w:val="0"/>
-        <w:adjustRightInd w:val="0"/>
-        <w:spacing w:after="0" w:line="240" w:lineRule="auto"/>
-        <w:rPr>
-          <w:rFonts w:ascii="Times New Roman" w:hAnsi="Times New Roman" w:cs="Times New Roman"/>
-          <w:sz w:val="24"/>
-          <w:szCs w:val="24"/>
-        </w:rPr>
-      </w:pPr>
-    </w:p>
-    <w:p>
-      <w:pPr>
-        <w:autoSpaceDE w:val="0"/>
-        <w:autoSpaceDN w:val="0"/>
-        <w:adjustRightInd w:val="0"/>
-        <w:spacing w:after="0" w:line="240" w:lineRule="auto"/>
+        <w:autoSpaceDE w:val="0"/>
+        <w:autoSpaceDN w:val="0"/>
+        <w:adjustRightInd w:val="0"/>
+        <w:spacing w:after="0" w:line="240" w:lineRule="auto"/>
+        <w:rPr>
+          <w:rFonts w:ascii="Times New Roman" w:hAnsi="Times New Roman" w:cs="Times New Roman"/>
+          <w:sz w:val="24"/>
+          <w:szCs w:val="24"/>
+        </w:rPr>
+      </w:pPr>
+    </w:p>
+    <w:p>
+      <w:pPr>
+        <w:autoSpaceDE w:val="0"/>
+        <w:autoSpaceDN w:val="0"/>
+        <w:adjustRightInd w:val="0"/>
+        <w:spacing w:after="0" w:line="240" w:lineRule="auto"/>
+        <w:ind w:left="720"/>
         <w:rPr>
           <w:rFonts w:ascii="Times New Roman" w:hAnsi="Times New Roman" w:cs="Times New Roman"/>
           <w:sz w:val="24"/>
@@ -609,6 +607,143 @@
     </w:p>
     <w:p>
       <w:pPr>
+        <w:autoSpaceDE w:val="0"/>
+        <w:autoSpaceDN w:val="0"/>
+        <w:adjustRightInd w:val="0"/>
+        <w:spacing w:after="0" w:line="240" w:lineRule="auto"/>
+        <w:ind w:left="720"/>
+        <w:rPr>
+          <w:rFonts w:ascii="Times New Roman" w:hAnsi="Times New Roman" w:cs="Times New Roman"/>
+          <w:sz w:val="24"/>
+          <w:szCs w:val="24"/>
+        </w:rPr>
+      </w:pPr>
+      <w:r>
+        <w:rPr>
+          <w:rFonts w:ascii="Times New Roman" w:hAnsi="Times New Roman" w:cs="Times New Roman"/>
+          <w:b/>
+          <w:bCs/>
+          <w:sz w:val="24"/>
+          <w:szCs w:val="24"/>
+        </w:rPr>
+        <w:t>Ans:</w:t>
+      </w:r>
+    </w:p>
+    <w:p>
+      <w:pPr>
+        <w:autoSpaceDE w:val="0"/>
+        <w:autoSpaceDN w:val="0"/>
+        <w:adjustRightInd w:val="0"/>
+        <w:spacing w:after="0" w:line="240" w:lineRule="auto"/>
+        <w:ind w:left="720"/>
+        <w:rPr>
+          <w:rFonts w:ascii="Courier New" w:hAnsi="Courier New" w:cs="Courier New"/>
+          <w:color w:val="212121"/>
+          <w:sz w:val="21"/>
+          <w:szCs w:val="21"/>
+          <w:shd w:val="clear" w:color="auto" w:fill="FFFFFF"/>
+        </w:rPr>
+      </w:pPr>
+      <w:r>
+        <w:rPr>
+          <w:rFonts w:ascii="Courier New" w:hAnsi="Courier New" w:cs="Courier New"/>
+          <w:color w:val="212121"/>
+          <w:sz w:val="21"/>
+          <w:szCs w:val="21"/>
+          <w:shd w:val="clear" w:color="auto" w:fill="FFFFFF"/>
+        </w:rPr>
+        <w:lastRenderedPageBreak/>
+        <w:t>85.375 %</w:t>
+      </w:r>
+    </w:p>
+    <w:p>
+      <w:pPr>
+        <w:autoSpaceDE w:val="0"/>
+        <w:autoSpaceDN w:val="0"/>
+        <w:adjustRightInd w:val="0"/>
+        <w:spacing w:after="0" w:line="240" w:lineRule="auto"/>
+        <w:ind w:left="720"/>
+        <w:rPr>
+          <w:rFonts w:ascii="Courier New" w:hAnsi="Courier New" w:cs="Courier New"/>
+          <w:color w:val="212121"/>
+          <w:sz w:val="21"/>
+          <w:szCs w:val="21"/>
+          <w:shd w:val="clear" w:color="auto" w:fill="FFFFFF"/>
+        </w:rPr>
+      </w:pPr>
+    </w:p>
+    <w:p>
+      <w:pPr>
+        <w:autoSpaceDE w:val="0"/>
+        <w:autoSpaceDN w:val="0"/>
+        <w:adjustRightInd w:val="0"/>
+        <w:spacing w:after="0" w:line="240" w:lineRule="auto"/>
+        <w:ind w:left="720"/>
+        <w:rPr>
+          <w:rFonts w:ascii="Courier New" w:hAnsi="Courier New" w:cs="Courier New"/>
+          <w:color w:val="212121"/>
+          <w:sz w:val="21"/>
+          <w:szCs w:val="21"/>
+          <w:shd w:val="clear" w:color="auto" w:fill="FFFFFF"/>
+        </w:rPr>
+      </w:pPr>
+      <w:r>
+        <w:rPr>
+          <w:noProof/>
+        </w:rPr>
+        <w:drawing>
+          <wp:inline distT="0" distB="0" distL="0" distR="0" wp14:anchorId="7CB41AA9" wp14:editId="246FCB12">
+            <wp:extent cx="2781300" cy="352425"/>
+            <wp:effectExtent l="0" t="0" r="0" b="9525"/>
+            <wp:docPr id="1" name="Picture 1"/>
+            <wp:cNvGraphicFramePr>
+              <a:graphicFrameLocks xmlns:a="http://schemas.openxmlformats.org/drawingml/2006/main" noChangeAspect="1"/>
+            </wp:cNvGraphicFramePr>
+            <a:graphic xmlns:a="http://schemas.openxmlformats.org/drawingml/2006/main">
+              <a:graphicData uri="http://schemas.openxmlformats.org/drawingml/2006/picture">
+                <pic:pic xmlns:pic="http://schemas.openxmlformats.org/drawingml/2006/picture">
+                  <pic:nvPicPr>
+                    <pic:cNvPr id="1" name=""/>
+                    <pic:cNvPicPr/>
+                  </pic:nvPicPr>
+                  <pic:blipFill>
+                    <a:blip r:embed="rId8"/>
+                    <a:stretch>
+                      <a:fillRect/>
+                    </a:stretch>
+                  </pic:blipFill>
+                  <pic:spPr>
+                    <a:xfrm>
+                      <a:off x="0" y="0"/>
+                      <a:ext cx="2781300" cy="352425"/>
+                    </a:xfrm>
+                    <a:prstGeom prst="rect">
+                      <a:avLst/>
+                    </a:prstGeom>
+                  </pic:spPr>
+                </pic:pic>
+              </a:graphicData>
+            </a:graphic>
+          </wp:inline>
+        </w:drawing>
+      </w:r>
+    </w:p>
+    <w:p>
+      <w:pPr>
+        <w:pStyle w:val="ListParagraph"/>
+        <w:autoSpaceDE w:val="0"/>
+        <w:autoSpaceDN w:val="0"/>
+        <w:adjustRightInd w:val="0"/>
+        <w:spacing w:after="0" w:line="240" w:lineRule="auto"/>
+        <w:rPr>
+          <w:rFonts w:ascii="Times New Roman" w:hAnsi="Times New Roman" w:cs="Times New Roman"/>
+          <w:sz w:val="24"/>
+          <w:szCs w:val="24"/>
+        </w:rPr>
+      </w:pPr>
+    </w:p>
+    <w:p>
+      <w:pPr>
         <w:pStyle w:val="ListParagraph"/>
         <w:numPr>
           <w:ilvl w:val="0"/>
@@ -630,7 +765,6 @@
           <w:sz w:val="24"/>
           <w:szCs w:val="24"/>
         </w:rPr>
-        <w:lastRenderedPageBreak/>
         <w:t xml:space="preserve">Use the learned decision tree to classify the test instances. </w:t>
       </w:r>
       <w:r>
@@ -709,6 +843,16 @@
           <w:szCs w:val="24"/>
         </w:rPr>
       </w:pPr>
+      <w:r>
+        <w:rPr>
+          <w:rFonts w:ascii="Times New Roman" w:hAnsi="Times New Roman" w:cs="Times New Roman"/>
+          <w:b/>
+          <w:bCs/>
+          <w:sz w:val="24"/>
+          <w:szCs w:val="24"/>
+        </w:rPr>
+        <w:t>Ans:</w:t>
+      </w:r>
     </w:p>
     <w:p>
       <w:pPr>
@@ -718,9 +862,89 @@
         <w:adjustRightInd w:val="0"/>
         <w:spacing w:after="0" w:line="240" w:lineRule="auto"/>
         <w:rPr>
+          <w:rFonts w:ascii="Courier New" w:hAnsi="Courier New" w:cs="Courier New"/>
+          <w:color w:val="212121"/>
+          <w:sz w:val="21"/>
+          <w:szCs w:val="21"/>
+          <w:shd w:val="clear" w:color="auto" w:fill="FFFFFF"/>
+        </w:rPr>
+      </w:pPr>
+      <w:r>
+        <w:rPr>
+          <w:rFonts w:ascii="Courier New" w:hAnsi="Courier New" w:cs="Courier New"/>
+          <w:color w:val="212121"/>
+          <w:sz w:val="21"/>
+          <w:szCs w:val="21"/>
+          <w:shd w:val="clear" w:color="auto" w:fill="FFFFFF"/>
+        </w:rPr>
+        <w:t>87.19</w:t>
+      </w:r>
+    </w:p>
+    <w:p>
+      <w:pPr>
+        <w:pStyle w:val="ListParagraph"/>
+        <w:autoSpaceDE w:val="0"/>
+        <w:autoSpaceDN w:val="0"/>
+        <w:adjustRightInd w:val="0"/>
+        <w:spacing w:after="0" w:line="240" w:lineRule="auto"/>
+        <w:rPr>
+          <w:rFonts w:ascii="Times New Roman" w:hAnsi="Times New Roman" w:cs="Times New Roman"/>
+          <w:sz w:val="24"/>
+          <w:szCs w:val="24"/>
+        </w:rPr>
+      </w:pPr>
+    </w:p>
+    <w:p>
+      <w:pPr>
+        <w:pStyle w:val="ListParagraph"/>
+        <w:autoSpaceDE w:val="0"/>
+        <w:autoSpaceDN w:val="0"/>
+        <w:adjustRightInd w:val="0"/>
+        <w:spacing w:after="0" w:line="240" w:lineRule="auto"/>
+        <w:rPr>
           <w:rFonts w:ascii="Batang" w:eastAsia="Batang" w:hAnsi="Batang" w:cs="Times New Roman"/>
         </w:rPr>
       </w:pPr>
+      <w:r>
+        <w:rPr>
+          <w:noProof/>
+        </w:rPr>
+        <w:drawing>
+          <wp:inline distT="0" distB="0" distL="0" distR="0" wp14:anchorId="1E7979A0" wp14:editId="353B9EA1">
+            <wp:extent cx="4124325" cy="3038475"/>
+            <wp:effectExtent l="0" t="0" r="9525" b="9525"/>
+            <wp:docPr id="2" name="Picture 2"/>
+            <wp:cNvGraphicFramePr>
+              <a:graphicFrameLocks xmlns:a="http://schemas.openxmlformats.org/drawingml/2006/main" noChangeAspect="1"/>
+            </wp:cNvGraphicFramePr>
+            <a:graphic xmlns:a="http://schemas.openxmlformats.org/drawingml/2006/main">
+              <a:graphicData uri="http://schemas.openxmlformats.org/drawingml/2006/picture">
+                <pic:pic xmlns:pic="http://schemas.openxmlformats.org/drawingml/2006/picture">
+                  <pic:nvPicPr>
+                    <pic:cNvPr id="1" name=""/>
+                    <pic:cNvPicPr/>
+                  </pic:nvPicPr>
+                  <pic:blipFill>
+                    <a:blip r:embed="rId9"/>
+                    <a:stretch>
+                      <a:fillRect/>
+                    </a:stretch>
+                  </pic:blipFill>
+                  <pic:spPr>
+                    <a:xfrm>
+                      <a:off x="0" y="0"/>
+                      <a:ext cx="4124325" cy="3038475"/>
+                    </a:xfrm>
+                    <a:prstGeom prst="rect">
+                      <a:avLst/>
+                    </a:prstGeom>
+                  </pic:spPr>
+                </pic:pic>
+              </a:graphicData>
+            </a:graphic>
+          </wp:inline>
+        </w:drawing>
+      </w:r>
     </w:p>
     <w:p>
       <w:pPr>
@@ -879,6 +1103,64 @@
           <w:szCs w:val="24"/>
         </w:rPr>
       </w:pPr>
+      <w:r>
+        <w:rPr>
+          <w:noProof/>
+        </w:rPr>
+        <w:lastRenderedPageBreak/>
+        <w:drawing>
+          <wp:inline distT="0" distB="0" distL="0" distR="0" wp14:anchorId="34471CBF" wp14:editId="272697BE">
+            <wp:extent cx="4895850" cy="4295775"/>
+            <wp:effectExtent l="0" t="0" r="0" b="9525"/>
+            <wp:docPr id="3" name="Picture 3"/>
+            <wp:cNvGraphicFramePr>
+              <a:graphicFrameLocks xmlns:a="http://schemas.openxmlformats.org/drawingml/2006/main" noChangeAspect="1"/>
+            </wp:cNvGraphicFramePr>
+            <a:graphic xmlns:a="http://schemas.openxmlformats.org/drawingml/2006/main">
+              <a:graphicData uri="http://schemas.openxmlformats.org/drawingml/2006/picture">
+                <pic:pic xmlns:pic="http://schemas.openxmlformats.org/drawingml/2006/picture">
+                  <pic:nvPicPr>
+                    <pic:cNvPr id="1" name=""/>
+                    <pic:cNvPicPr/>
+                  </pic:nvPicPr>
+                  <pic:blipFill>
+                    <a:blip r:embed="rId10"/>
+                    <a:stretch>
+                      <a:fillRect/>
+                    </a:stretch>
+                  </pic:blipFill>
+                  <pic:spPr>
+                    <a:xfrm>
+                      <a:off x="0" y="0"/>
+                      <a:ext cx="4895850" cy="4295775"/>
+                    </a:xfrm>
+                    <a:prstGeom prst="rect">
+                      <a:avLst/>
+                    </a:prstGeom>
+                  </pic:spPr>
+                </pic:pic>
+              </a:graphicData>
+            </a:graphic>
+          </wp:inline>
+        </w:drawing>
+      </w:r>
+      <w:bookmarkStart w:id="0" w:name="_GoBack"/>
+      <w:bookmarkEnd w:id="0"/>
+    </w:p>
+    <w:p>
+      <w:pPr>
+        <w:pStyle w:val="ListParagraph"/>
+        <w:autoSpaceDE w:val="0"/>
+        <w:autoSpaceDN w:val="0"/>
+        <w:adjustRightInd w:val="0"/>
+        <w:spacing w:after="0" w:line="240" w:lineRule="auto"/>
+        <w:ind w:left="1800"/>
+        <w:rPr>
+          <w:rFonts w:ascii="Times New Roman" w:hAnsi="Times New Roman" w:cs="Times New Roman"/>
+          <w:sz w:val="24"/>
+          <w:szCs w:val="24"/>
+        </w:rPr>
+      </w:pPr>
     </w:p>
     <w:p>
       <w:pPr>
@@ -1326,6 +1608,7 @@
           <w:rFonts w:eastAsia="Times New Roman" w:cstheme="minorHAnsi"/>
           <w:color w:val="000000"/>
         </w:rPr>
+        <w:lastRenderedPageBreak/>
         <w:t>PA</w:t>
       </w:r>
       <w:r>
@@ -1547,7 +1830,7 @@
 </file>
 
 <file path=word/endnotes.xml><?xml version="1.0" encoding="utf-8"?>
-<w:endnotes xmlns:wpc="http://schemas.microsoft.com/office/word/2010/wordprocessingCanvas" xmlns:cx="http://schemas.microsoft.com/office/drawing/2014/chartex" xmlns:cx1="http://schemas.microsoft.com/office/drawing/2015/9/8/chartex" xmlns:mc="http://schemas.openxmlformats.org/markup-compatibility/2006" xmlns:o="urn:schemas-microsoft-com:office:office" xmlns:r="http://schemas.openxmlformats.org/officeDocument/2006/relationships" xmlns:m="http://schemas.openxmlformats.org/officeDocument/2006/math" xmlns:v="urn:schemas-microsoft-com:vml" xmlns:wp14="http://schemas.microsoft.com/office/word/2010/wordprocessingDrawing" xmlns:wp="http://schemas.openxmlformats.org/drawingml/2006/wordprocessingDrawing" xmlns:w10="urn:schemas-microsoft-com:office:word" xmlns:w="http://schemas.openxmlformats.org/wordprocessingml/2006/main" xmlns:w14="http://schemas.microsoft.com/office/word/2010/wordml" xmlns:w15="http://schemas.microsoft.com/office/word/2012/wordml" xmlns:w16se="http://schemas.microsoft.com/office/word/2015/wordml/symex" xmlns:wpg="http://schemas.microsoft.com/office/word/2010/wordprocessingGroup" xmlns:wpi="http://schemas.microsoft.com/office/word/2010/wordprocessingInk" xmlns:wne="http://schemas.microsoft.com/office/word/2006/wordml" xmlns:wps="http://schemas.microsoft.com/office/word/2010/wordprocessingShape" mc:Ignorable="w14 w15 w16se wp14">
+<w:endnotes xmlns:wpc="http://schemas.microsoft.com/office/word/2010/wordprocessingCanvas" xmlns:cx="http://schemas.microsoft.com/office/drawing/2014/chartex" xmlns:cx1="http://schemas.microsoft.com/office/drawing/2015/9/8/chartex" xmlns:cx2="http://schemas.microsoft.com/office/drawing/2015/10/21/chartex" xmlns:cx3="http://schemas.microsoft.com/office/drawing/2016/5/9/chartex" xmlns:cx4="http://schemas.microsoft.com/office/drawing/2016/5/10/chartex" xmlns:cx5="http://schemas.microsoft.com/office/drawing/2016/5/11/chartex" xmlns:cx6="http://schemas.microsoft.com/office/drawing/2016/5/12/chartex" xmlns:cx7="http://schemas.microsoft.com/office/drawing/2016/5/13/chartex" xmlns:cx8="http://schemas.microsoft.com/office/drawing/2016/5/14/chartex" xmlns:mc="http://schemas.openxmlformats.org/markup-compatibility/2006" xmlns:aink="http://schemas.microsoft.com/office/drawing/2016/ink" xmlns:am3d="http://schemas.microsoft.com/office/drawing/2017/model3d" xmlns:o="urn:schemas-microsoft-com:office:office" xmlns:r="http://schemas.openxmlformats.org/officeDocument/2006/relationships" xmlns:m="http://schemas.openxmlformats.org/officeDocument/2006/math" xmlns:v="urn:schemas-microsoft-com:vml" xmlns:wp14="http://schemas.microsoft.com/office/word/2010/wordprocessingDrawing" xmlns:wp="http://schemas.openxmlformats.org/drawingml/2006/wordprocessingDrawing" xmlns:w10="urn:schemas-microsoft-com:office:word" xmlns:w="http://schemas.openxmlformats.org/wordprocessingml/2006/main" xmlns:w14="http://schemas.microsoft.com/office/word/2010/wordml" xmlns:w15="http://schemas.microsoft.com/office/word/2012/wordml" xmlns:w16cid="http://schemas.microsoft.com/office/word/2016/wordml/cid" xmlns:w16se="http://schemas.microsoft.com/office/word/2015/wordml/symex" xmlns:wpg="http://schemas.microsoft.com/office/word/2010/wordprocessingGroup" xmlns:wpi="http://schemas.microsoft.com/office/word/2010/wordprocessingInk" xmlns:wne="http://schemas.microsoft.com/office/word/2006/wordml" xmlns:wps="http://schemas.microsoft.com/office/word/2010/wordprocessingShape" mc:Ignorable="w14 w15 w16se w16cid wp14">
   <w:endnote w:type="separator" w:id="-1">
     <w:p>
       <w:pPr>
@@ -1572,7 +1855,7 @@
 </file>
 
 <file path=word/footnotes.xml><?xml version="1.0" encoding="utf-8"?>
-<w:footnotes xmlns:wpc="http://schemas.microsoft.com/office/word/2010/wordprocessingCanvas" xmlns:cx="http://schemas.microsoft.com/office/drawing/2014/chartex" xmlns:cx1="http://schemas.microsoft.com/office/drawing/2015/9/8/chartex" xmlns:mc="http://schemas.openxmlformats.org/markup-compatibility/2006" xmlns:o="urn:schemas-microsoft-com:office:office" xmlns:r="http://schemas.openxmlformats.org/officeDocument/2006/relationships" xmlns:m="http://schemas.openxmlformats.org/officeDocument/2006/math" xmlns:v="urn:schemas-microsoft-com:vml" xmlns:wp14="http://schemas.microsoft.com/office/word/2010/wordprocessingDrawing" xmlns:wp="http://schemas.openxmlformats.org/drawingml/2006/wordprocessingDrawing" xmlns:w10="urn:schemas-microsoft-com:office:word" xmlns:w="http://schemas.openxmlformats.org/wordprocessingml/2006/main" xmlns:w14="http://schemas.microsoft.com/office/word/2010/wordml" xmlns:w15="http://schemas.microsoft.com/office/word/2012/wordml" xmlns:w16se="http://schemas.microsoft.com/office/word/2015/wordml/symex" xmlns:wpg="http://schemas.microsoft.com/office/word/2010/wordprocessingGroup" xmlns:wpi="http://schemas.microsoft.com/office/word/2010/wordprocessingInk" xmlns:wne="http://schemas.microsoft.com/office/word/2006/wordml" xmlns:wps="http://schemas.microsoft.com/office/word/2010/wordprocessingShape" mc:Ignorable="w14 w15 w16se wp14">
+<w:footnotes xmlns:wpc="http://schemas.microsoft.com/office/word/2010/wordprocessingCanvas" xmlns:cx="http://schemas.microsoft.com/office/drawing/2014/chartex" xmlns:cx1="http://schemas.microsoft.com/office/drawing/2015/9/8/chartex" xmlns:cx2="http://schemas.microsoft.com/office/drawing/2015/10/21/chartex" xmlns:cx3="http://schemas.microsoft.com/office/drawing/2016/5/9/chartex" xmlns:cx4="http://schemas.microsoft.com/office/drawing/2016/5/10/chartex" xmlns:cx5="http://schemas.microsoft.com/office/drawing/2016/5/11/chartex" xmlns:cx6="http://schemas.microsoft.com/office/drawing/2016/5/12/chartex" xmlns:cx7="http://schemas.microsoft.com/office/drawing/2016/5/13/chartex" xmlns:cx8="http://schemas.microsoft.com/office/drawing/2016/5/14/chartex" xmlns:mc="http://schemas.openxmlformats.org/markup-compatibility/2006" xmlns:aink="http://schemas.microsoft.com/office/drawing/2016/ink" xmlns:am3d="http://schemas.microsoft.com/office/drawing/2017/model3d" xmlns:o="urn:schemas-microsoft-com:office:office" xmlns:r="http://schemas.openxmlformats.org/officeDocument/2006/relationships" xmlns:m="http://schemas.openxmlformats.org/officeDocument/2006/math" xmlns:v="urn:schemas-microsoft-com:vml" xmlns:wp14="http://schemas.microsoft.com/office/word/2010/wordprocessingDrawing" xmlns:wp="http://schemas.openxmlformats.org/drawingml/2006/wordprocessingDrawing" xmlns:w10="urn:schemas-microsoft-com:office:word" xmlns:w="http://schemas.openxmlformats.org/wordprocessingml/2006/main" xmlns:w14="http://schemas.microsoft.com/office/word/2010/wordml" xmlns:w15="http://schemas.microsoft.com/office/word/2012/wordml" xmlns:w16cid="http://schemas.microsoft.com/office/word/2016/wordml/cid" xmlns:w16se="http://schemas.microsoft.com/office/word/2015/wordml/symex" xmlns:wpg="http://schemas.microsoft.com/office/word/2010/wordprocessingGroup" xmlns:wpi="http://schemas.microsoft.com/office/word/2010/wordprocessingInk" xmlns:wne="http://schemas.microsoft.com/office/word/2006/wordml" xmlns:wps="http://schemas.microsoft.com/office/word/2010/wordprocessingShape" mc:Ignorable="w14 w15 w16se w16cid wp14">
   <w:footnote w:type="separator" w:id="-1">
     <w:p>
       <w:pPr>
@@ -1597,7 +1880,7 @@
 </file>
 
 <file path=word/numbering.xml><?xml version="1.0" encoding="utf-8"?>
-<w:numbering xmlns:wpc="http://schemas.microsoft.com/office/word/2010/wordprocessingCanvas" xmlns:cx="http://schemas.microsoft.com/office/drawing/2014/chartex" xmlns:cx1="http://schemas.microsoft.com/office/drawing/2015/9/8/chartex" xmlns:mc="http://schemas.openxmlformats.org/markup-compatibility/2006" xmlns:o="urn:schemas-microsoft-com:office:office" xmlns:r="http://schemas.openxmlformats.org/officeDocument/2006/relationships" xmlns:m="http://schemas.openxmlformats.org/officeDocument/2006/math" xmlns:v="urn:schemas-microsoft-com:vml" xmlns:wp14="http://schemas.microsoft.com/office/word/2010/wordprocessingDrawing" xmlns:wp="http://schemas.openxmlformats.org/drawingml/2006/wordprocessingDrawing" xmlns:w10="urn:schemas-microsoft-com:office:word" xmlns:w="http://schemas.openxmlformats.org/wordprocessingml/2006/main" xmlns:w14="http://schemas.microsoft.com/office/word/2010/wordml" xmlns:w15="http://schemas.microsoft.com/office/word/2012/wordml" xmlns:w16se="http://schemas.microsoft.com/office/word/2015/wordml/symex" xmlns:wpg="http://schemas.microsoft.com/office/word/2010/wordprocessingGroup" xmlns:wpi="http://schemas.microsoft.com/office/word/2010/wordprocessingInk" xmlns:wne="http://schemas.microsoft.com/office/word/2006/wordml" xmlns:wps="http://schemas.microsoft.com/office/word/2010/wordprocessingShape" mc:Ignorable="w14 w15 w16se wp14">
+<w:numbering xmlns:wpc="http://schemas.microsoft.com/office/word/2010/wordprocessingCanvas" xmlns:cx="http://schemas.microsoft.com/office/drawing/2014/chartex" xmlns:cx1="http://schemas.microsoft.com/office/drawing/2015/9/8/chartex" xmlns:cx2="http://schemas.microsoft.com/office/drawing/2015/10/21/chartex" xmlns:cx3="http://schemas.microsoft.com/office/drawing/2016/5/9/chartex" xmlns:cx4="http://schemas.microsoft.com/office/drawing/2016/5/10/chartex" xmlns:cx5="http://schemas.microsoft.com/office/drawing/2016/5/11/chartex" xmlns:cx6="http://schemas.microsoft.com/office/drawing/2016/5/12/chartex" xmlns:cx7="http://schemas.microsoft.com/office/drawing/2016/5/13/chartex" xmlns:cx8="http://schemas.microsoft.com/office/drawing/2016/5/14/chartex" xmlns:mc="http://schemas.openxmlformats.org/markup-compatibility/2006" xmlns:aink="http://schemas.microsoft.com/office/drawing/2016/ink" xmlns:am3d="http://schemas.microsoft.com/office/drawing/2017/model3d" xmlns:o="urn:schemas-microsoft-com:office:office" xmlns:r="http://schemas.openxmlformats.org/officeDocument/2006/relationships" xmlns:m="http://schemas.openxmlformats.org/officeDocument/2006/math" xmlns:v="urn:schemas-microsoft-com:vml" xmlns:wp14="http://schemas.microsoft.com/office/word/2010/wordprocessingDrawing" xmlns:wp="http://schemas.openxmlformats.org/drawingml/2006/wordprocessingDrawing" xmlns:w10="urn:schemas-microsoft-com:office:word" xmlns:w="http://schemas.openxmlformats.org/wordprocessingml/2006/main" xmlns:w14="http://schemas.microsoft.com/office/word/2010/wordml" xmlns:w15="http://schemas.microsoft.com/office/word/2012/wordml" xmlns:w16cid="http://schemas.microsoft.com/office/word/2016/wordml/cid" xmlns:w16se="http://schemas.microsoft.com/office/word/2015/wordml/symex" xmlns:wpg="http://schemas.microsoft.com/office/word/2010/wordprocessingGroup" xmlns:wpi="http://schemas.microsoft.com/office/word/2010/wordprocessingInk" xmlns:wne="http://schemas.microsoft.com/office/word/2006/wordml" xmlns:wps="http://schemas.microsoft.com/office/word/2010/wordprocessingShape" mc:Ignorable="w14 w15 w16se w16cid wp14">
   <w:abstractNum w:abstractNumId="0" w15:restartNumberingAfterBreak="0">
     <w:nsid w:val="23F40F15"/>
     <w:multiLevelType w:val="multilevel"/>
@@ -2458,7 +2741,7 @@
 </file>
 
 <file path=word/styles.xml><?xml version="1.0" encoding="utf-8"?>
-<w:styles xmlns:mc="http://schemas.openxmlformats.org/markup-compatibility/2006" xmlns:r="http://schemas.openxmlformats.org/officeDocument/2006/relationships" xmlns:w="http://schemas.openxmlformats.org/wordprocessingml/2006/main" xmlns:w14="http://schemas.microsoft.com/office/word/2010/wordml" xmlns:w15="http://schemas.microsoft.com/office/word/2012/wordml" xmlns:w16se="http://schemas.microsoft.com/office/word/2015/wordml/symex" mc:Ignorable="w14 w15 w16se">
+<w:styles xmlns:mc="http://schemas.openxmlformats.org/markup-compatibility/2006" xmlns:r="http://schemas.openxmlformats.org/officeDocument/2006/relationships" xmlns:w="http://schemas.openxmlformats.org/wordprocessingml/2006/main" xmlns:w14="http://schemas.microsoft.com/office/word/2010/wordml" xmlns:w15="http://schemas.microsoft.com/office/word/2012/wordml" xmlns:w16cid="http://schemas.microsoft.com/office/word/2016/wordml/cid" xmlns:w16se="http://schemas.microsoft.com/office/word/2015/wordml/symex" mc:Ignorable="w14 w15 w16se w16cid">
   <w:docDefaults>
     <w:rPrDefault>
       <w:rPr>
@@ -2474,7 +2757,7 @@
       </w:pPr>
     </w:pPrDefault>
   </w:docDefaults>
-  <w:latentStyles w:defLockedState="0" w:defUIPriority="99" w:defSemiHidden="0" w:defUnhideWhenUsed="0" w:defQFormat="0" w:count="371">
+  <w:latentStyles w:defLockedState="0" w:defUIPriority="99" w:defSemiHidden="0" w:defUnhideWhenUsed="0" w:defQFormat="0" w:count="376">
     <w:lsdException w:name="Normal" w:uiPriority="0" w:qFormat="1"/>
     <w:lsdException w:name="heading 1" w:uiPriority="9" w:qFormat="1"/>
     <w:lsdException w:name="heading 2" w:semiHidden="1" w:uiPriority="9" w:unhideWhenUsed="1" w:qFormat="1"/>
@@ -2580,7 +2863,6 @@
     <w:lsdException w:name="HTML Sample" w:semiHidden="1" w:unhideWhenUsed="1"/>
     <w:lsdException w:name="HTML Typewriter" w:semiHidden="1" w:unhideWhenUsed="1"/>
     <w:lsdException w:name="HTML Variable" w:semiHidden="1" w:unhideWhenUsed="1"/>
-    <w:lsdException w:name="Normal Table" w:semiHidden="1" w:unhideWhenUsed="1"/>
     <w:lsdException w:name="annotation subject" w:semiHidden="1" w:unhideWhenUsed="1"/>
     <w:lsdException w:name="No List" w:semiHidden="1" w:unhideWhenUsed="1"/>
     <w:lsdException w:name="Outline List 1" w:semiHidden="1" w:unhideWhenUsed="1"/>
@@ -2623,11 +2905,8 @@
     <w:lsdException w:name="Table Contemporary" w:semiHidden="1" w:unhideWhenUsed="1"/>
     <w:lsdException w:name="Table Elegant" w:semiHidden="1" w:unhideWhenUsed="1"/>
     <w:lsdException w:name="Table Professional" w:semiHidden="1" w:unhideWhenUsed="1"/>
-    <w:lsdException w:name="Table Subtle 1" w:semiHidden="1" w:unhideWhenUsed="1"/>
     <w:lsdException w:name="Table Subtle 2" w:semiHidden="1" w:unhideWhenUsed="1"/>
     <w:lsdException w:name="Table Web 1" w:semiHidden="1" w:unhideWhenUsed="1"/>
-    <w:lsdException w:name="Table Web 2" w:semiHidden="1" w:unhideWhenUsed="1"/>
-    <w:lsdException w:name="Table Web 3" w:semiHidden="1" w:unhideWhenUsed="1"/>
     <w:lsdException w:name="Balloon Text" w:semiHidden="1" w:unhideWhenUsed="1"/>
     <w:lsdException w:name="Table Grid" w:uiPriority="39"/>
     <w:lsdException w:name="Table Theme" w:semiHidden="1" w:unhideWhenUsed="1"/>
@@ -2846,6 +3125,11 @@
     <w:lsdException w:name="List Table 5 Dark Accent 6" w:uiPriority="50"/>
     <w:lsdException w:name="List Table 6 Colorful Accent 6" w:uiPriority="51"/>
     <w:lsdException w:name="List Table 7 Colorful Accent 6" w:uiPriority="52"/>
+    <w:lsdException w:name="Mention" w:semiHidden="1" w:unhideWhenUsed="1"/>
+    <w:lsdException w:name="Smart Hyperlink" w:semiHidden="1" w:unhideWhenUsed="1"/>
+    <w:lsdException w:name="Hashtag" w:semiHidden="1" w:unhideWhenUsed="1"/>
+    <w:lsdException w:name="Unresolved Mention" w:semiHidden="1" w:unhideWhenUsed="1"/>
+    <w:lsdException w:name="Smart Link" w:semiHidden="1" w:unhideWhenUsed="1"/>
   </w:latentStyles>
   <w:style w:type="paragraph" w:default="1" w:styleId="Normal">
     <w:name w:val="Normal"/>
@@ -3214,7 +3498,7 @@
 </file>
 
 <file path=customXml/itemProps1.xml><?xml version="1.0" encoding="utf-8"?>
-<ds:datastoreItem xmlns:ds="http://schemas.openxmlformats.org/officeDocument/2006/customXml" ds:itemID="{5478CC9C-E263-4B73-B227-950C90F09208}">
+<ds:datastoreItem xmlns:ds="http://schemas.openxmlformats.org/officeDocument/2006/customXml" ds:itemID="{73FBE3C3-B3E5-4C2C-ACAB-74AEBC274BCC}">
   <ds:schemaRefs>
     <ds:schemaRef ds:uri="http://schemas.openxmlformats.org/officeDocument/2006/bibliography"/>
   </ds:schemaRefs>

</xml_diff>